<commit_message>
Updated slides and assignment
</commit_message>
<xml_diff>
--- a/Code/Exercises/Group time DiD exercise.docx
+++ b/Code/Exercises/Group time DiD exercise.docx
@@ -17,17 +17,7 @@
         <w:t xml:space="preserve">  </w:t>
       </w:r>
       <w:r>
-        <w:t>The table contains group-time ATT, or ATT(</w:t>
-      </w:r>
-      <w:proofErr w:type="spellStart"/>
-      <w:proofErr w:type="gramStart"/>
-      <w:r>
-        <w:t>g,t</w:t>
-      </w:r>
-      <w:proofErr w:type="spellEnd"/>
-      <w:proofErr w:type="gramEnd"/>
-      <w:r>
-        <w:t xml:space="preserve">), for a simulated dataset of 1000 firms spread over 40 states observed as a panel for 30 years; 250 firms were treated in 1986, 250 in 1992 and so forth.  </w:t>
+        <w:t xml:space="preserve">The table contains group-time ATT, or ATT(g,t), for a simulated dataset of 1000 firms spread over 40 states observed as a panel for 30 years; 250 firms were treated in 1986, 250 in 1992 and so forth.  </w:t>
       </w:r>
       <w:r>
         <w:t xml:space="preserve">Treatment effects were dynamic and their respective time path are shown in each group’s column. </w:t>
@@ -108,7 +98,6 @@
                 <w:color w:val="000000"/>
               </w:rPr>
             </w:pPr>
-            <w:proofErr w:type="gramStart"/>
             <w:r>
               <w:rPr>
                 <w:rFonts w:ascii="Calibri" w:eastAsia="Times New Roman" w:hAnsi="Calibri" w:cs="Calibri"/>
@@ -116,54 +105,67 @@
                 <w:bCs/>
                 <w:color w:val="000000"/>
               </w:rPr>
-              <w:t>ATT(</w:t>
-            </w:r>
-            <w:proofErr w:type="gramEnd"/>
-            <w:r>
+              <w:t>ATT(1986,t)</w:t>
+            </w:r>
+          </w:p>
+        </w:tc>
+        <w:tc>
+          <w:tcPr>
+            <w:tcW w:w="1381" w:type="dxa"/>
+            <w:tcBorders>
+              <w:top w:val="single" w:sz="8" w:space="0" w:color="auto"/>
+              <w:left w:val="nil"/>
+              <w:bottom w:val="single" w:sz="8" w:space="0" w:color="auto"/>
+              <w:right w:val="single" w:sz="8" w:space="0" w:color="auto"/>
+            </w:tcBorders>
+            <w:shd w:val="clear" w:color="000000" w:fill="A9D08E"/>
+            <w:noWrap/>
+            <w:vAlign w:val="bottom"/>
+            <w:hideMark/>
+          </w:tcPr>
+          <w:p>
+            <w:pPr>
               <w:rPr>
                 <w:rFonts w:ascii="Calibri" w:eastAsia="Times New Roman" w:hAnsi="Calibri" w:cs="Calibri"/>
                 <w:b/>
                 <w:bCs/>
                 <w:color w:val="000000"/>
               </w:rPr>
-              <w:t>1986,t)</w:t>
-            </w:r>
-          </w:p>
-        </w:tc>
-        <w:tc>
-          <w:tcPr>
-            <w:tcW w:w="1381" w:type="dxa"/>
-            <w:tcBorders>
-              <w:top w:val="single" w:sz="8" w:space="0" w:color="auto"/>
-              <w:left w:val="nil"/>
-              <w:bottom w:val="single" w:sz="8" w:space="0" w:color="auto"/>
-              <w:right w:val="single" w:sz="8" w:space="0" w:color="auto"/>
-            </w:tcBorders>
-            <w:shd w:val="clear" w:color="000000" w:fill="A9D08E"/>
-            <w:noWrap/>
-            <w:vAlign w:val="bottom"/>
-            <w:hideMark/>
-          </w:tcPr>
-          <w:p>
-            <w:pPr>
+            </w:pPr>
+            <w:r>
               <w:rPr>
                 <w:rFonts w:ascii="Calibri" w:eastAsia="Times New Roman" w:hAnsi="Calibri" w:cs="Calibri"/>
                 <w:b/>
                 <w:bCs/>
                 <w:color w:val="000000"/>
               </w:rPr>
-            </w:pPr>
-            <w:proofErr w:type="gramStart"/>
-            <w:r>
+              <w:t>ATT(1992,t)</w:t>
+            </w:r>
+          </w:p>
+        </w:tc>
+        <w:tc>
+          <w:tcPr>
+            <w:tcW w:w="1381" w:type="dxa"/>
+            <w:tcBorders>
+              <w:top w:val="single" w:sz="8" w:space="0" w:color="auto"/>
+              <w:left w:val="nil"/>
+              <w:bottom w:val="single" w:sz="8" w:space="0" w:color="auto"/>
+              <w:right w:val="single" w:sz="8" w:space="0" w:color="auto"/>
+            </w:tcBorders>
+            <w:shd w:val="clear" w:color="000000" w:fill="FFE699"/>
+            <w:noWrap/>
+            <w:vAlign w:val="bottom"/>
+            <w:hideMark/>
+          </w:tcPr>
+          <w:p>
+            <w:pPr>
               <w:rPr>
                 <w:rFonts w:ascii="Calibri" w:eastAsia="Times New Roman" w:hAnsi="Calibri" w:cs="Calibri"/>
                 <w:b/>
                 <w:bCs/>
                 <w:color w:val="000000"/>
               </w:rPr>
-              <w:t>ATT(</w:t>
-            </w:r>
-            <w:proofErr w:type="gramEnd"/>
+            </w:pPr>
             <w:r>
               <w:rPr>
                 <w:rFonts w:ascii="Calibri" w:eastAsia="Times New Roman" w:hAnsi="Calibri" w:cs="Calibri"/>
@@ -171,7 +173,7 @@
                 <w:bCs/>
                 <w:color w:val="000000"/>
               </w:rPr>
-              <w:t>1992,t)</w:t>
+              <w:t>ATT(1998,t)</w:t>
             </w:r>
           </w:p>
         </w:tc>
@@ -184,7 +186,7 @@
               <w:bottom w:val="single" w:sz="8" w:space="0" w:color="auto"/>
               <w:right w:val="single" w:sz="8" w:space="0" w:color="auto"/>
             </w:tcBorders>
-            <w:shd w:val="clear" w:color="000000" w:fill="FFE699"/>
+            <w:shd w:val="clear" w:color="000000" w:fill="DBDBDB"/>
             <w:noWrap/>
             <w:vAlign w:val="bottom"/>
             <w:hideMark/>
@@ -198,7 +200,6 @@
                 <w:color w:val="000000"/>
               </w:rPr>
             </w:pPr>
-            <w:proofErr w:type="gramStart"/>
             <w:r>
               <w:rPr>
                 <w:rFonts w:ascii="Calibri" w:eastAsia="Times New Roman" w:hAnsi="Calibri" w:cs="Calibri"/>
@@ -206,62 +207,7 @@
                 <w:bCs/>
                 <w:color w:val="000000"/>
               </w:rPr>
-              <w:t>ATT(</w:t>
-            </w:r>
-            <w:proofErr w:type="gramEnd"/>
-            <w:r>
-              <w:rPr>
-                <w:rFonts w:ascii="Calibri" w:eastAsia="Times New Roman" w:hAnsi="Calibri" w:cs="Calibri"/>
-                <w:b/>
-                <w:bCs/>
-                <w:color w:val="000000"/>
-              </w:rPr>
-              <w:t>1998,t)</w:t>
-            </w:r>
-          </w:p>
-        </w:tc>
-        <w:tc>
-          <w:tcPr>
-            <w:tcW w:w="1381" w:type="dxa"/>
-            <w:tcBorders>
-              <w:top w:val="single" w:sz="8" w:space="0" w:color="auto"/>
-              <w:left w:val="nil"/>
-              <w:bottom w:val="single" w:sz="8" w:space="0" w:color="auto"/>
-              <w:right w:val="single" w:sz="8" w:space="0" w:color="auto"/>
-            </w:tcBorders>
-            <w:shd w:val="clear" w:color="000000" w:fill="DBDBDB"/>
-            <w:noWrap/>
-            <w:vAlign w:val="bottom"/>
-            <w:hideMark/>
-          </w:tcPr>
-          <w:p>
-            <w:pPr>
-              <w:rPr>
-                <w:rFonts w:ascii="Calibri" w:eastAsia="Times New Roman" w:hAnsi="Calibri" w:cs="Calibri"/>
-                <w:b/>
-                <w:bCs/>
-                <w:color w:val="000000"/>
-              </w:rPr>
-            </w:pPr>
-            <w:proofErr w:type="gramStart"/>
-            <w:r>
-              <w:rPr>
-                <w:rFonts w:ascii="Calibri" w:eastAsia="Times New Roman" w:hAnsi="Calibri" w:cs="Calibri"/>
-                <w:b/>
-                <w:bCs/>
-                <w:color w:val="000000"/>
-              </w:rPr>
-              <w:t>ATT(</w:t>
-            </w:r>
-            <w:proofErr w:type="gramEnd"/>
-            <w:r>
-              <w:rPr>
-                <w:rFonts w:ascii="Calibri" w:eastAsia="Times New Roman" w:hAnsi="Calibri" w:cs="Calibri"/>
-                <w:b/>
-                <w:bCs/>
-                <w:color w:val="000000"/>
-              </w:rPr>
-              <w:t>2004,t)</w:t>
+              <w:t>ATT(2004,t)</w:t>
             </w:r>
           </w:p>
         </w:tc>
@@ -5507,25 +5453,7 @@
         </w:numPr>
       </w:pPr>
       <w:r>
-        <w:t>The ATT(</w:t>
-      </w:r>
-      <w:proofErr w:type="spellStart"/>
-      <w:proofErr w:type="gramStart"/>
-      <w:r>
-        <w:t>g,t</w:t>
-      </w:r>
-      <w:proofErr w:type="spellEnd"/>
-      <w:proofErr w:type="gramEnd"/>
-      <w:r>
-        <w:t xml:space="preserve">) for 1998 in 2003 is 36.  What does 36 </w:t>
-      </w:r>
-      <w:proofErr w:type="gramStart"/>
-      <w:r>
-        <w:t>mean</w:t>
-      </w:r>
-      <w:proofErr w:type="gramEnd"/>
-      <w:r>
-        <w:t>?</w:t>
+        <w:t>The ATT(g,t) for 1998 in 2003 is 36.  What does 36 mean?</w:t>
       </w:r>
     </w:p>
     <w:p>
@@ -5541,6 +5469,16 @@
       </w:r>
       <w:r>
         <w:t xml:space="preserve"> not counting the pre-treatment ones?</w:t>
+      </w:r>
+      <w:r>
+        <w:t xml:space="preserve"> </w:t>
+      </w:r>
+      <w:r>
+        <w:rPr>
+          <w:i/>
+          <w:iCs/>
+        </w:rPr>
+        <w:t xml:space="preserve">There are 60 ATT(g,t) in this data. </w:t>
       </w:r>
     </w:p>
     <w:p/>
@@ -5562,17 +5500,7 @@
         </w:numPr>
       </w:pPr>
       <w:r>
-        <w:t>Calculate the ATT(g) for each column by taking the average of each group’s ATT(</w:t>
-      </w:r>
-      <w:proofErr w:type="spellStart"/>
-      <w:proofErr w:type="gramStart"/>
-      <w:r>
-        <w:t>g,t</w:t>
-      </w:r>
-      <w:proofErr w:type="spellEnd"/>
-      <w:proofErr w:type="gramEnd"/>
-      <w:r>
-        <w:t>) and fill in.  What weight did you use and were they the same for each group or were they different?</w:t>
+        <w:t>Calculate the ATT(g) for each column by taking the average of each group’s ATT(g,t) and fill in.  What weight did you use and were they the same for each group or were they different?</w:t>
       </w:r>
     </w:p>
     <w:p>
@@ -5590,17 +5518,7 @@
         <w:t xml:space="preserve"> and interpret</w:t>
       </w:r>
       <w:r>
-        <w:t xml:space="preserve"> the simple ATT as the uniformly weighted average over all ATT(</w:t>
-      </w:r>
-      <w:proofErr w:type="spellStart"/>
-      <w:proofErr w:type="gramStart"/>
-      <w:r>
-        <w:t>g,t</w:t>
-      </w:r>
-      <w:proofErr w:type="spellEnd"/>
-      <w:proofErr w:type="gramEnd"/>
-      <w:r>
-        <w:t>) parameters.</w:t>
+        <w:t xml:space="preserve"> the simple ATT as the uniformly weighted average over all ATT(g,t) parameters.</w:t>
       </w:r>
     </w:p>
     <w:p>
@@ -5630,17 +5548,7 @@
         </w:numPr>
       </w:pPr>
       <w:r>
-        <w:t>If both simple ATT and group ATT are averages over the same ATT(</w:t>
-      </w:r>
-      <w:proofErr w:type="spellStart"/>
-      <w:proofErr w:type="gramStart"/>
-      <w:r>
-        <w:t>g,t</w:t>
-      </w:r>
-      <w:proofErr w:type="spellEnd"/>
-      <w:proofErr w:type="gramEnd"/>
-      <w:r>
-        <w:t>) then why aren’t they the same number?</w:t>
+        <w:t>If both simple ATT and group ATT are averages over the same ATT(g,t) then why aren’t they the same number?</w:t>
       </w:r>
     </w:p>
     <w:p/>
@@ -5668,25 +5576,7 @@
         </w:numPr>
       </w:pPr>
       <w:r>
-        <w:t>Estimating group-time ATT(</w:t>
-      </w:r>
-      <w:proofErr w:type="spellStart"/>
-      <w:proofErr w:type="gramStart"/>
-      <w:r>
-        <w:t>g,t</w:t>
-      </w:r>
-      <w:proofErr w:type="spellEnd"/>
-      <w:proofErr w:type="gramEnd"/>
-      <w:r>
-        <w:t xml:space="preserve">) using </w:t>
-      </w:r>
-      <w:proofErr w:type="spellStart"/>
-      <w:r>
-        <w:t xml:space="preserve">DiD </w:t>
-      </w:r>
-      <w:proofErr w:type="spellEnd"/>
-      <w:r>
-        <w:t>requires having an untreated group satisfying parallel trends as comparison for the same time period.  Which of these parameters can and cannot be estimated then?</w:t>
+        <w:t>Estimating group-time ATT(g,t) using DiD requires having an untreated group satisfying parallel trends as comparison for the same time period.  Which of these parameters can and cannot be estimated then?</w:t>
       </w:r>
       <w:r>
         <w:t xml:space="preserve">  </w:t>
@@ -5713,15 +5603,7 @@
         </w:numPr>
       </w:pPr>
       <w:r>
-        <w:t xml:space="preserve">Repeat questions 3-5 using only the parameters we can identify using </w:t>
-      </w:r>
-      <w:proofErr w:type="spellStart"/>
-      <w:r>
-        <w:t>DiD</w:t>
-      </w:r>
-      <w:proofErr w:type="spellEnd"/>
-      <w:r>
-        <w:t xml:space="preserve">.  </w:t>
+        <w:t xml:space="preserve">Repeat questions 3-5 using only the parameters we can identify using DiD.  </w:t>
       </w:r>
     </w:p>
     <w:p>
@@ -5756,13 +5638,8 @@
           <w:numId w:val="1"/>
         </w:numPr>
       </w:pPr>
-      <w:proofErr w:type="gramStart"/>
       <w:r>
-        <w:t>ATT(</w:t>
-      </w:r>
-      <w:proofErr w:type="gramEnd"/>
-      <w:r>
-        <w:t>1986,1986) to ATT(1986,1991)</w:t>
+        <w:t>ATT(1986,1986) to ATT(1986,1991)</w:t>
       </w:r>
     </w:p>
     <w:p>
@@ -5773,13 +5650,8 @@
           <w:numId w:val="1"/>
         </w:numPr>
       </w:pPr>
-      <w:proofErr w:type="gramStart"/>
       <w:r>
-        <w:t>ATT(</w:t>
-      </w:r>
-      <w:proofErr w:type="gramEnd"/>
-      <w:r>
-        <w:t>1986,1992) to ATT(1986,1997)</w:t>
+        <w:t>ATT(1986,1992) to ATT(1986,1997)</w:t>
       </w:r>
     </w:p>
     <w:p>
@@ -5790,13 +5662,8 @@
           <w:numId w:val="1"/>
         </w:numPr>
       </w:pPr>
-      <w:proofErr w:type="gramStart"/>
       <w:r>
-        <w:t>ATT(</w:t>
-      </w:r>
-      <w:proofErr w:type="gramEnd"/>
-      <w:r>
-        <w:t>1992,1992) to ATT(1992,1997)</w:t>
+        <w:t>ATT(1992,1992) to ATT(1992,1997)</w:t>
       </w:r>
     </w:p>
     <w:p>
@@ -5807,13 +5674,8 @@
           <w:numId w:val="1"/>
         </w:numPr>
       </w:pPr>
-      <w:proofErr w:type="gramStart"/>
       <w:r>
-        <w:t>ATT(</w:t>
-      </w:r>
-      <w:proofErr w:type="gramEnd"/>
-      <w:r>
-        <w:t>2004,2004) to ATT(2004,2009)</w:t>
+        <w:t>ATT(2004,2004) to ATT(2004,2009)</w:t>
       </w:r>
     </w:p>
     <w:p/>

</xml_diff>